<commit_message>
Documentatie: Tutorgesprek 4 bijgewerkt en afgerond.
</commit_message>
<xml_diff>
--- a/Documentatie/Gespreksverslagen/Tutor/2013-12-17 Tutor (Fiona) 4.docx
+++ b/Documentatie/Gespreksverslagen/Tutor/2013-12-17 Tutor (Fiona) 4.docx
@@ -210,60 +210,19 @@
         <w:pStyle w:val="Geenafstand"/>
       </w:pPr>
       <w:r>
-        <w:t>Alle nieuwe dingen laten zien</w:t>
-      </w:r>
-    </w:p>
-    <w:p>
-      <w:pPr>
-        <w:pStyle w:val="Geenafstand"/>
-      </w:pPr>
-      <w:r>
-        <w:t>Wat we hebben voorbereid voor morgen</w:t>
-      </w:r>
-    </w:p>
-    <w:p>
-      <w:pPr>
-        <w:pStyle w:val="Geenafstand"/>
-      </w:pPr>
-      <w:r>
-        <w:t>Wat we nog moeten voorbereiden (analyse bijwerken)</w:t>
-      </w:r>
-    </w:p>
-    <w:p>
-      <w:pPr>
-        <w:pStyle w:val="Geenafstand"/>
-      </w:pPr>
-      <w:r>
-        <w:t>Misschien komt er nog een 3e testsessie</w:t>
-      </w:r>
-    </w:p>
-    <w:p>
-      <w:pPr>
-        <w:pStyle w:val="Geenafstand"/>
-      </w:pPr>
-      <w:proofErr w:type="spellStart"/>
-      <w:r>
-        <w:t>indiviuele</w:t>
-      </w:r>
-      <w:proofErr w:type="spellEnd"/>
-      <w:r>
-        <w:t xml:space="preserve"> assessments gaan wel door, na de vakantie</w:t>
-      </w:r>
-    </w:p>
-    <w:p>
-      <w:pPr>
-        <w:pStyle w:val="Geenafstand"/>
-      </w:pPr>
-      <w:r>
-        <w:t xml:space="preserve">Volgende gesprek wordt dinsdag 7 januari, </w:t>
-      </w:r>
-      <w:proofErr w:type="spellStart"/>
-      <w:r>
-        <w:t>hoelaat</w:t>
-      </w:r>
-      <w:proofErr w:type="spellEnd"/>
-      <w:r>
-        <w:t xml:space="preserve"> hebben we nog contact over</w:t>
+        <w:t xml:space="preserve">Na het laten zien van de laatste vorderingen werd ons gevraagd wat wij al hadden en nog moesten voorbereiden voor morgen, de </w:t>
+      </w:r>
+      <w:r>
+        <w:t xml:space="preserve">tweede </w:t>
+      </w:r>
+      <w:r>
+        <w:t xml:space="preserve">testsessie. Alles behalve het bijwerken van de analyse was klaar. Hier gaan we in de loop van de dag / morgenvroeg mee bezig. Verder werd ons verteld dat er misschien nog een derde testsessie komt, dan wel na de kerstvakantie.  De </w:t>
+      </w:r>
+      <w:r>
+        <w:t>individuele</w:t>
+      </w:r>
+      <w:r>
+        <w:t xml:space="preserve"> assessments worden ook na de kerstvakantie ingepland. Het volgende gesprek hebben we gepland op dinsdag 7 januari. Hoe laat het gesprek plaatsvindt op deze dag hebben we nog contact over.</w:t>
       </w:r>
       <w:bookmarkStart w:id="0" w:name="_GoBack"/>
       <w:bookmarkEnd w:id="0"/>

</xml_diff>